<commit_message>
boton modificar 100% funcional
</commit_message>
<xml_diff>
--- a/CODIFICACIÓN DE MÓDULOS DEL SOFTWARE SEGÚN REQUERIMIENTOS DEL PROYECTO.docx
+++ b/CODIFICACIÓN DE MÓDULOS DEL SOFTWARE SEGÚN REQUERIMIENTOS DEL PROYECTO.docx
@@ -388,6 +388,22 @@
       <w:pPr>
         <w:jc w:val="both"/>
       </w:pPr>
+      <w:r>
+        <w:t>Repositorio GIT</w:t>
+      </w:r>
+    </w:p>
+    <w:p>
+      <w:pPr>
+        <w:jc w:val="both"/>
+      </w:pPr>
+      <w:hyperlink r:id="rId5" w:history="1">
+        <w:r>
+          <w:rPr>
+            <w:rStyle w:val="Hipervnculo"/>
+          </w:rPr>
+          <w:t>https://github.com/fabioleyton/Base_Datos.git</w:t>
+        </w:r>
+      </w:hyperlink>
     </w:p>
     <w:p>
       <w:pPr>
@@ -499,7 +515,7 @@
                     <pic:cNvPicPr/>
                   </pic:nvPicPr>
                   <pic:blipFill>
-                    <a:blip r:embed="rId5"/>
+                    <a:blip r:embed="rId6"/>
                     <a:stretch>
                       <a:fillRect/>
                     </a:stretch>
@@ -587,7 +603,7 @@
                     <pic:cNvPicPr/>
                   </pic:nvPicPr>
                   <pic:blipFill>
-                    <a:blip r:embed="rId6"/>
+                    <a:blip r:embed="rId7"/>
                     <a:stretch>
                       <a:fillRect/>
                     </a:stretch>
@@ -633,7 +649,7 @@
                     <pic:cNvPicPr/>
                   </pic:nvPicPr>
                   <pic:blipFill>
-                    <a:blip r:embed="rId7"/>
+                    <a:blip r:embed="rId8"/>
                     <a:stretch>
                       <a:fillRect/>
                     </a:stretch>
@@ -673,7 +689,7 @@
                     <pic:cNvPicPr/>
                   </pic:nvPicPr>
                   <pic:blipFill>
-                    <a:blip r:embed="rId8"/>
+                    <a:blip r:embed="rId9"/>
                     <a:stretch>
                       <a:fillRect/>
                     </a:stretch>
@@ -731,7 +747,7 @@
                     <pic:cNvPicPr/>
                   </pic:nvPicPr>
                   <pic:blipFill>
-                    <a:blip r:embed="rId9"/>
+                    <a:blip r:embed="rId10"/>
                     <a:stretch>
                       <a:fillRect/>
                     </a:stretch>
@@ -954,7 +970,7 @@
                     <pic:cNvPicPr/>
                   </pic:nvPicPr>
                   <pic:blipFill>
-                    <a:blip r:embed="rId10"/>
+                    <a:blip r:embed="rId11"/>
                     <a:stretch>
                       <a:fillRect/>
                     </a:stretch>
@@ -999,6 +1015,9 @@
         <w:jc w:val="both"/>
       </w:pPr>
       <w:r>
+        <w:rPr>
+          <w:noProof/>
+        </w:rPr>
         <w:drawing>
           <wp:inline distT="0" distB="0" distL="0" distR="0" wp14:anchorId="259F7A66" wp14:editId="12F4CE66">
             <wp:extent cx="5612130" cy="2727325"/>
@@ -1015,7 +1034,7 @@
                     <pic:cNvPicPr/>
                   </pic:nvPicPr>
                   <pic:blipFill>
-                    <a:blip r:embed="rId11"/>
+                    <a:blip r:embed="rId12"/>
                     <a:stretch>
                       <a:fillRect/>
                     </a:stretch>
@@ -1036,6 +1055,9 @@
         </w:drawing>
       </w:r>
       <w:r>
+        <w:rPr>
+          <w:noProof/>
+        </w:rPr>
         <w:drawing>
           <wp:inline distT="0" distB="0" distL="0" distR="0" wp14:anchorId="2EEA6840" wp14:editId="7E2704D8">
             <wp:extent cx="5612130" cy="2611120"/>
@@ -1052,7 +1074,7 @@
                     <pic:cNvPicPr/>
                   </pic:nvPicPr>
                   <pic:blipFill>
-                    <a:blip r:embed="rId12"/>
+                    <a:blip r:embed="rId13"/>
                     <a:stretch>
                       <a:fillRect/>
                     </a:stretch>
@@ -2233,6 +2255,29 @@
       <w:bCs/>
     </w:rPr>
   </w:style>
+  <w:style w:type="character" w:styleId="Hipervnculo">
+    <w:name w:val="Hyperlink"/>
+    <w:basedOn w:val="Fuentedeprrafopredeter"/>
+    <w:uiPriority w:val="99"/>
+    <w:unhideWhenUsed/>
+    <w:rsid w:val="00E10C9C"/>
+    <w:rPr>
+      <w:color w:val="467886" w:themeColor="hyperlink"/>
+      <w:u w:val="single"/>
+    </w:rPr>
+  </w:style>
+  <w:style w:type="character" w:styleId="Mencinsinresolver">
+    <w:name w:val="Unresolved Mention"/>
+    <w:basedOn w:val="Fuentedeprrafopredeter"/>
+    <w:uiPriority w:val="99"/>
+    <w:semiHidden/>
+    <w:unhideWhenUsed/>
+    <w:rsid w:val="00E10C9C"/>
+    <w:rPr>
+      <w:color w:val="605E5C"/>
+      <w:shd w:val="clear" w:color="auto" w:fill="E1DFDD"/>
+    </w:rPr>
+  </w:style>
 </w:styles>
 </file>
 

</xml_diff>